<commit_message>
Security and Data processing sections updated
</commit_message>
<xml_diff>
--- a/Green House Project.docx
+++ b/Green House Project.docx
@@ -849,307 +849,361 @@
     </w:p>
     <w:p>
       <w:pPr>
-        <w:jc w:val="center"/>
-        <w:rPr>
-          <w:b/>
-          <w:bCs/>
-          <w:sz w:val="28"/>
-          <w:szCs w:val="28"/>
-          <w:lang w:val="en-IE"/>
-        </w:rPr>
-      </w:pPr>
-    </w:p>
-    <w:p>
-      <w:pPr>
-        <w:jc w:val="center"/>
-        <w:rPr>
-          <w:b/>
-          <w:bCs/>
-          <w:sz w:val="28"/>
-          <w:szCs w:val="28"/>
-          <w:lang w:val="en-IE"/>
-        </w:rPr>
-      </w:pPr>
-    </w:p>
-    <w:p>
-      <w:pPr>
-        <w:jc w:val="center"/>
-        <w:rPr>
-          <w:b/>
-          <w:bCs/>
-          <w:sz w:val="28"/>
-          <w:szCs w:val="28"/>
-          <w:lang w:val="en-IE"/>
-        </w:rPr>
-      </w:pPr>
-    </w:p>
-    <w:p>
-      <w:pPr>
-        <w:jc w:val="center"/>
-        <w:rPr>
-          <w:b/>
-          <w:bCs/>
-          <w:sz w:val="28"/>
-          <w:szCs w:val="28"/>
-          <w:lang w:val="en-IE"/>
-        </w:rPr>
-      </w:pPr>
-    </w:p>
-    <w:p>
-      <w:pPr>
-        <w:jc w:val="center"/>
-        <w:rPr>
-          <w:b/>
-          <w:bCs/>
-          <w:sz w:val="28"/>
-          <w:szCs w:val="28"/>
-          <w:lang w:val="en-IE"/>
-        </w:rPr>
-      </w:pPr>
-    </w:p>
-    <w:p>
-      <w:pPr>
-        <w:jc w:val="center"/>
-        <w:rPr>
-          <w:b/>
-          <w:bCs/>
-          <w:sz w:val="28"/>
-          <w:szCs w:val="28"/>
-          <w:lang w:val="en-IE"/>
-        </w:rPr>
-      </w:pPr>
-    </w:p>
-    <w:p>
-      <w:pPr>
-        <w:jc w:val="center"/>
-        <w:rPr>
-          <w:b/>
-          <w:bCs/>
-          <w:sz w:val="28"/>
-          <w:szCs w:val="28"/>
-          <w:lang w:val="en-IE"/>
-        </w:rPr>
-      </w:pPr>
-    </w:p>
-    <w:p>
-      <w:pPr>
-        <w:jc w:val="center"/>
-        <w:rPr>
-          <w:b/>
-          <w:bCs/>
-          <w:sz w:val="28"/>
-          <w:szCs w:val="28"/>
-          <w:lang w:val="en-IE"/>
-        </w:rPr>
-      </w:pPr>
-    </w:p>
-    <w:p>
-      <w:pPr>
-        <w:jc w:val="center"/>
-        <w:rPr>
-          <w:b/>
-          <w:bCs/>
-          <w:sz w:val="28"/>
-          <w:szCs w:val="28"/>
-          <w:lang w:val="en-IE"/>
-        </w:rPr>
-      </w:pPr>
-    </w:p>
-    <w:p>
-      <w:pPr>
-        <w:jc w:val="center"/>
-        <w:rPr>
-          <w:b/>
-          <w:bCs/>
-          <w:sz w:val="28"/>
-          <w:szCs w:val="28"/>
-          <w:lang w:val="en-IE"/>
-        </w:rPr>
-      </w:pPr>
-    </w:p>
-    <w:p>
-      <w:pPr>
-        <w:jc w:val="center"/>
-        <w:rPr>
-          <w:b/>
-          <w:bCs/>
-          <w:sz w:val="28"/>
-          <w:szCs w:val="28"/>
-          <w:lang w:val="en-IE"/>
-        </w:rPr>
-      </w:pPr>
-    </w:p>
-    <w:p>
-      <w:pPr>
-        <w:jc w:val="center"/>
-        <w:rPr>
-          <w:b/>
-          <w:bCs/>
-          <w:sz w:val="28"/>
-          <w:szCs w:val="28"/>
-          <w:lang w:val="en-IE"/>
-        </w:rPr>
-      </w:pPr>
-    </w:p>
-    <w:p>
-      <w:pPr>
-        <w:jc w:val="center"/>
-        <w:rPr>
-          <w:b/>
-          <w:bCs/>
-          <w:sz w:val="28"/>
-          <w:szCs w:val="28"/>
-          <w:lang w:val="en-IE"/>
-        </w:rPr>
-      </w:pPr>
-    </w:p>
-    <w:p>
-      <w:pPr>
-        <w:jc w:val="center"/>
-        <w:rPr>
-          <w:b/>
-          <w:bCs/>
-          <w:sz w:val="28"/>
-          <w:szCs w:val="28"/>
-          <w:lang w:val="en-IE"/>
-        </w:rPr>
-      </w:pPr>
-    </w:p>
-    <w:p>
-      <w:pPr>
-        <w:jc w:val="center"/>
-        <w:rPr>
-          <w:b/>
-          <w:bCs/>
-          <w:sz w:val="28"/>
-          <w:szCs w:val="28"/>
-          <w:lang w:val="en-IE"/>
-        </w:rPr>
-      </w:pPr>
-    </w:p>
-    <w:p>
-      <w:pPr>
-        <w:jc w:val="center"/>
-        <w:rPr>
-          <w:b/>
-          <w:bCs/>
-          <w:sz w:val="28"/>
-          <w:szCs w:val="28"/>
-          <w:lang w:val="en-IE"/>
-        </w:rPr>
-      </w:pPr>
-    </w:p>
-    <w:p>
-      <w:pPr>
-        <w:jc w:val="center"/>
-        <w:rPr>
-          <w:b/>
-          <w:bCs/>
-          <w:sz w:val="28"/>
-          <w:szCs w:val="28"/>
-          <w:lang w:val="en-IE"/>
-        </w:rPr>
-      </w:pPr>
-    </w:p>
-    <w:p>
-      <w:pPr>
-        <w:jc w:val="center"/>
-        <w:rPr>
-          <w:b/>
-          <w:bCs/>
-          <w:sz w:val="28"/>
-          <w:szCs w:val="28"/>
-          <w:lang w:val="en-IE"/>
-        </w:rPr>
-      </w:pPr>
-    </w:p>
-    <w:p>
-      <w:pPr>
-        <w:jc w:val="center"/>
-        <w:rPr>
-          <w:b/>
-          <w:bCs/>
-          <w:sz w:val="28"/>
-          <w:szCs w:val="28"/>
-          <w:lang w:val="en-IE"/>
-        </w:rPr>
-      </w:pPr>
-    </w:p>
-    <w:p>
-      <w:pPr>
-        <w:jc w:val="center"/>
-        <w:rPr>
-          <w:b/>
-          <w:bCs/>
-          <w:sz w:val="28"/>
-          <w:szCs w:val="28"/>
-          <w:lang w:val="en-IE"/>
-        </w:rPr>
-      </w:pPr>
-    </w:p>
-    <w:p>
-      <w:pPr>
-        <w:jc w:val="center"/>
-        <w:rPr>
-          <w:b/>
-          <w:bCs/>
-          <w:sz w:val="28"/>
-          <w:szCs w:val="28"/>
-          <w:lang w:val="en-IE"/>
-        </w:rPr>
-      </w:pPr>
-    </w:p>
-    <w:p>
-      <w:pPr>
-        <w:jc w:val="center"/>
-        <w:rPr>
-          <w:b/>
-          <w:bCs/>
-          <w:sz w:val="28"/>
-          <w:szCs w:val="28"/>
-          <w:lang w:val="en-IE"/>
-        </w:rPr>
-      </w:pPr>
-    </w:p>
-    <w:p>
-      <w:pPr>
-        <w:jc w:val="center"/>
-        <w:rPr>
-          <w:b/>
-          <w:bCs/>
-          <w:sz w:val="28"/>
-          <w:szCs w:val="28"/>
-          <w:lang w:val="en-IE"/>
-        </w:rPr>
-      </w:pPr>
-    </w:p>
-    <w:p>
-      <w:pPr>
-        <w:jc w:val="center"/>
-        <w:rPr>
-          <w:b/>
-          <w:bCs/>
-          <w:sz w:val="28"/>
-          <w:szCs w:val="28"/>
-          <w:lang w:val="en-IE"/>
-        </w:rPr>
-      </w:pPr>
-    </w:p>
-    <w:p>
-      <w:pPr>
-        <w:jc w:val="center"/>
-        <w:rPr>
-          <w:b/>
-          <w:bCs/>
-          <w:sz w:val="28"/>
-          <w:szCs w:val="28"/>
-          <w:lang w:val="en-IE"/>
-        </w:rPr>
-      </w:pPr>
-    </w:p>
-    <w:p>
-      <w:pPr>
-        <w:jc w:val="center"/>
+        <w:rPr>
+          <w:b/>
+          <w:bCs/>
+          <w:sz w:val="28"/>
+          <w:szCs w:val="28"/>
+          <w:lang w:val="en-IE"/>
+        </w:rPr>
+      </w:pPr>
+    </w:p>
+    <w:p>
+      <w:pPr>
+        <w:rPr>
+          <w:sz w:val="28"/>
+          <w:szCs w:val="28"/>
+          <w:lang w:val="en-IE"/>
+        </w:rPr>
+      </w:pPr>
+      <w:r>
+        <w:rPr>
+          <w:sz w:val="28"/>
+          <w:szCs w:val="28"/>
+          <w:lang w:val="en-IE"/>
+        </w:rPr>
+        <w:t>Raspberry pi model zero</w:t>
+      </w:r>
+    </w:p>
+    <w:p>
+      <w:pPr>
+        <w:pStyle w:val="NormalWeb"/>
+        <w:spacing w:before="120" w:beforeAutospacing="0" w:after="0" w:afterAutospacing="0"/>
+      </w:pPr>
+      <w:r>
+        <w:rPr>
+          <w:rFonts w:ascii="Arial" w:hAnsi="Arial" w:cs="Arial"/>
+          <w:color w:val="000000"/>
+          <w:sz w:val="28"/>
+          <w:szCs w:val="28"/>
+        </w:rPr>
+        <w:t>Soil moisture sensors </w:t>
+      </w:r>
+    </w:p>
+    <w:p>
+      <w:pPr>
+        <w:pStyle w:val="NormalWeb"/>
+        <w:spacing w:before="120" w:beforeAutospacing="0" w:after="0" w:afterAutospacing="0"/>
+      </w:pPr>
+      <w:r>
+        <w:rPr>
+          <w:rFonts w:ascii="Arial" w:hAnsi="Arial" w:cs="Arial"/>
+          <w:color w:val="000000"/>
+          <w:sz w:val="28"/>
+          <w:szCs w:val="28"/>
+        </w:rPr>
+        <w:t>Jumper cables</w:t>
+      </w:r>
+    </w:p>
+    <w:p>
+      <w:pPr>
+        <w:pStyle w:val="NormalWeb"/>
+        <w:spacing w:before="120" w:beforeAutospacing="0" w:after="0" w:afterAutospacing="0"/>
+      </w:pPr>
+      <w:r>
+        <w:rPr>
+          <w:rFonts w:ascii="Arial" w:hAnsi="Arial" w:cs="Arial"/>
+          <w:color w:val="000000"/>
+          <w:sz w:val="28"/>
+          <w:szCs w:val="28"/>
+        </w:rPr>
+        <w:t>Insulation tape</w:t>
+      </w:r>
+    </w:p>
+    <w:p>
+      <w:pPr>
+        <w:pStyle w:val="NormalWeb"/>
+        <w:spacing w:before="120" w:beforeAutospacing="0" w:after="0" w:afterAutospacing="0"/>
+      </w:pPr>
+      <w:r>
+        <w:rPr>
+          <w:rFonts w:ascii="Arial" w:hAnsi="Arial" w:cs="Arial"/>
+          <w:color w:val="000000"/>
+          <w:sz w:val="28"/>
+          <w:szCs w:val="28"/>
+        </w:rPr>
+        <w:t>Large LED light</w:t>
+      </w:r>
+    </w:p>
+    <w:p>
+      <w:pPr>
+        <w:pStyle w:val="NormalWeb"/>
+        <w:spacing w:before="120" w:beforeAutospacing="0" w:after="0" w:afterAutospacing="0"/>
+      </w:pPr>
+      <w:r>
+        <w:rPr>
+          <w:rFonts w:ascii="Arial" w:hAnsi="Arial" w:cs="Arial"/>
+          <w:color w:val="000000"/>
+          <w:sz w:val="28"/>
+          <w:szCs w:val="28"/>
+        </w:rPr>
+        <w:t>DHT11  - humidity sensor</w:t>
+      </w:r>
+    </w:p>
+    <w:p>
+      <w:pPr>
+        <w:pStyle w:val="NormalWeb"/>
+        <w:spacing w:before="120" w:beforeAutospacing="0" w:after="0" w:afterAutospacing="0"/>
+        <w:rPr>
+          <w:rFonts w:ascii="Arial" w:hAnsi="Arial" w:cs="Arial"/>
+          <w:color w:val="000000"/>
+          <w:sz w:val="28"/>
+          <w:szCs w:val="28"/>
+        </w:rPr>
+      </w:pPr>
+      <w:r>
+        <w:rPr>
+          <w:rFonts w:ascii="Arial" w:hAnsi="Arial" w:cs="Arial"/>
+          <w:color w:val="000000"/>
+          <w:sz w:val="28"/>
+          <w:szCs w:val="28"/>
+        </w:rPr>
+        <w:t>Temperature sensor</w:t>
+      </w:r>
+    </w:p>
+    <w:p>
+      <w:pPr>
+        <w:rPr>
+          <w:rFonts w:ascii="Arial" w:hAnsi="Arial" w:cs="Arial"/>
+          <w:sz w:val="27"/>
+          <w:szCs w:val="27"/>
+        </w:rPr>
+      </w:pPr>
+      <w:r>
+        <w:rPr>
+          <w:rStyle w:val="markedcontent"/>
+          <w:rFonts w:ascii="Arial" w:hAnsi="Arial" w:cs="Arial"/>
+          <w:sz w:val="27"/>
+          <w:szCs w:val="27"/>
+        </w:rPr>
+        <w:t>Power Bank</w:t>
+      </w:r>
+    </w:p>
+    <w:p>
+      <w:pPr>
+        <w:jc w:val="center"/>
+        <w:rPr>
+          <w:b/>
+          <w:bCs/>
+          <w:sz w:val="28"/>
+          <w:szCs w:val="28"/>
+          <w:lang w:val="en-IE"/>
+        </w:rPr>
+      </w:pPr>
+    </w:p>
+    <w:p>
+      <w:pPr>
+        <w:jc w:val="center"/>
+        <w:rPr>
+          <w:b/>
+          <w:bCs/>
+          <w:sz w:val="28"/>
+          <w:szCs w:val="28"/>
+          <w:lang w:val="en-IE"/>
+        </w:rPr>
+      </w:pPr>
+    </w:p>
+    <w:p>
+      <w:pPr>
+        <w:jc w:val="center"/>
+        <w:rPr>
+          <w:b/>
+          <w:bCs/>
+          <w:sz w:val="28"/>
+          <w:szCs w:val="28"/>
+          <w:lang w:val="en-IE"/>
+        </w:rPr>
+      </w:pPr>
+    </w:p>
+    <w:p>
+      <w:pPr>
+        <w:jc w:val="center"/>
+        <w:rPr>
+          <w:b/>
+          <w:bCs/>
+          <w:sz w:val="28"/>
+          <w:szCs w:val="28"/>
+          <w:lang w:val="en-IE"/>
+        </w:rPr>
+      </w:pPr>
+    </w:p>
+    <w:p>
+      <w:pPr>
+        <w:jc w:val="center"/>
+        <w:rPr>
+          <w:b/>
+          <w:bCs/>
+          <w:sz w:val="28"/>
+          <w:szCs w:val="28"/>
+          <w:lang w:val="en-IE"/>
+        </w:rPr>
+      </w:pPr>
+    </w:p>
+    <w:p>
+      <w:pPr>
+        <w:jc w:val="center"/>
+        <w:rPr>
+          <w:b/>
+          <w:bCs/>
+          <w:sz w:val="28"/>
+          <w:szCs w:val="28"/>
+          <w:lang w:val="en-IE"/>
+        </w:rPr>
+      </w:pPr>
+    </w:p>
+    <w:p>
+      <w:pPr>
+        <w:jc w:val="center"/>
+        <w:rPr>
+          <w:b/>
+          <w:bCs/>
+          <w:sz w:val="28"/>
+          <w:szCs w:val="28"/>
+          <w:lang w:val="en-IE"/>
+        </w:rPr>
+      </w:pPr>
+    </w:p>
+    <w:p>
+      <w:pPr>
+        <w:jc w:val="center"/>
+        <w:rPr>
+          <w:b/>
+          <w:bCs/>
+          <w:sz w:val="28"/>
+          <w:szCs w:val="28"/>
+          <w:lang w:val="en-IE"/>
+        </w:rPr>
+      </w:pPr>
+    </w:p>
+    <w:p>
+      <w:pPr>
+        <w:jc w:val="center"/>
+        <w:rPr>
+          <w:b/>
+          <w:bCs/>
+          <w:sz w:val="28"/>
+          <w:szCs w:val="28"/>
+          <w:lang w:val="en-IE"/>
+        </w:rPr>
+      </w:pPr>
+    </w:p>
+    <w:p>
+      <w:pPr>
+        <w:jc w:val="center"/>
+        <w:rPr>
+          <w:b/>
+          <w:bCs/>
+          <w:sz w:val="28"/>
+          <w:szCs w:val="28"/>
+          <w:lang w:val="en-IE"/>
+        </w:rPr>
+      </w:pPr>
+    </w:p>
+    <w:p>
+      <w:pPr>
+        <w:jc w:val="center"/>
+        <w:rPr>
+          <w:b/>
+          <w:bCs/>
+          <w:sz w:val="28"/>
+          <w:szCs w:val="28"/>
+          <w:lang w:val="en-IE"/>
+        </w:rPr>
+      </w:pPr>
+    </w:p>
+    <w:p>
+      <w:pPr>
+        <w:jc w:val="center"/>
+        <w:rPr>
+          <w:b/>
+          <w:bCs/>
+          <w:sz w:val="28"/>
+          <w:szCs w:val="28"/>
+          <w:lang w:val="en-IE"/>
+        </w:rPr>
+      </w:pPr>
+    </w:p>
+    <w:p>
+      <w:pPr>
+        <w:jc w:val="center"/>
+        <w:rPr>
+          <w:b/>
+          <w:bCs/>
+          <w:sz w:val="28"/>
+          <w:szCs w:val="28"/>
+          <w:lang w:val="en-IE"/>
+        </w:rPr>
+      </w:pPr>
+    </w:p>
+    <w:p>
+      <w:pPr>
+        <w:jc w:val="center"/>
+        <w:rPr>
+          <w:b/>
+          <w:bCs/>
+          <w:sz w:val="28"/>
+          <w:szCs w:val="28"/>
+          <w:lang w:val="en-IE"/>
+        </w:rPr>
+      </w:pPr>
+    </w:p>
+    <w:p>
+      <w:pPr>
+        <w:jc w:val="center"/>
+        <w:rPr>
+          <w:b/>
+          <w:bCs/>
+          <w:sz w:val="28"/>
+          <w:szCs w:val="28"/>
+          <w:lang w:val="en-IE"/>
+        </w:rPr>
+      </w:pPr>
+    </w:p>
+    <w:p>
+      <w:pPr>
+        <w:rPr>
+          <w:b/>
+          <w:bCs/>
+          <w:sz w:val="28"/>
+          <w:szCs w:val="28"/>
+          <w:lang w:val="en-IE"/>
+        </w:rPr>
+      </w:pPr>
+    </w:p>
+    <w:p>
+      <w:pPr>
+        <w:rPr>
+          <w:b/>
+          <w:bCs/>
+          <w:sz w:val="28"/>
+          <w:szCs w:val="28"/>
+          <w:lang w:val="en-IE"/>
+        </w:rPr>
+      </w:pPr>
+    </w:p>
+    <w:p>
+      <w:pPr>
+        <w:rPr>
+          <w:b/>
+          <w:bCs/>
+          <w:sz w:val="28"/>
+          <w:szCs w:val="28"/>
+          <w:lang w:val="en-IE"/>
+        </w:rPr>
+      </w:pPr>
+    </w:p>
+    <w:p>
+      <w:pPr>
         <w:rPr>
           <w:b/>
           <w:bCs/>
@@ -1171,325 +1225,545 @@
       </w:r>
     </w:p>
     <w:p>
-      <w:pPr>
-        <w:jc w:val="center"/>
-        <w:rPr>
-          <w:b/>
-          <w:bCs/>
-          <w:sz w:val="28"/>
-          <w:szCs w:val="28"/>
-          <w:lang w:val="en-IE"/>
-        </w:rPr>
-      </w:pPr>
-    </w:p>
-    <w:p>
-      <w:pPr>
-        <w:jc w:val="center"/>
-        <w:rPr>
-          <w:b/>
-          <w:bCs/>
-          <w:sz w:val="28"/>
-          <w:szCs w:val="28"/>
-          <w:lang w:val="en-IE"/>
-        </w:rPr>
-      </w:pPr>
-    </w:p>
-    <w:p>
-      <w:pPr>
-        <w:jc w:val="center"/>
-        <w:rPr>
-          <w:b/>
-          <w:bCs/>
-          <w:sz w:val="28"/>
-          <w:szCs w:val="28"/>
-          <w:lang w:val="en-IE"/>
-        </w:rPr>
-      </w:pPr>
-    </w:p>
-    <w:p>
-      <w:pPr>
-        <w:jc w:val="center"/>
-        <w:rPr>
-          <w:b/>
-          <w:bCs/>
-          <w:sz w:val="28"/>
-          <w:szCs w:val="28"/>
-          <w:lang w:val="en-IE"/>
-        </w:rPr>
-      </w:pPr>
-    </w:p>
-    <w:p>
-      <w:pPr>
-        <w:jc w:val="center"/>
-        <w:rPr>
-          <w:b/>
-          <w:bCs/>
-          <w:sz w:val="28"/>
-          <w:szCs w:val="28"/>
-          <w:lang w:val="en-IE"/>
-        </w:rPr>
-      </w:pPr>
-    </w:p>
-    <w:p>
-      <w:pPr>
-        <w:jc w:val="center"/>
-        <w:rPr>
-          <w:b/>
-          <w:bCs/>
-          <w:sz w:val="28"/>
-          <w:szCs w:val="28"/>
-          <w:lang w:val="en-IE"/>
-        </w:rPr>
-      </w:pPr>
-    </w:p>
-    <w:p>
-      <w:pPr>
-        <w:jc w:val="center"/>
-        <w:rPr>
-          <w:b/>
-          <w:bCs/>
-          <w:sz w:val="28"/>
-          <w:szCs w:val="28"/>
-          <w:lang w:val="en-IE"/>
-        </w:rPr>
-      </w:pPr>
-    </w:p>
-    <w:p>
-      <w:pPr>
-        <w:jc w:val="center"/>
-        <w:rPr>
-          <w:b/>
-          <w:bCs/>
-          <w:sz w:val="28"/>
-          <w:szCs w:val="28"/>
-          <w:lang w:val="en-IE"/>
-        </w:rPr>
-      </w:pPr>
-    </w:p>
-    <w:p>
-      <w:pPr>
-        <w:jc w:val="center"/>
-        <w:rPr>
-          <w:b/>
-          <w:bCs/>
-          <w:sz w:val="28"/>
-          <w:szCs w:val="28"/>
-          <w:lang w:val="en-IE"/>
-        </w:rPr>
-      </w:pPr>
-    </w:p>
-    <w:p>
-      <w:pPr>
-        <w:jc w:val="center"/>
-        <w:rPr>
-          <w:b/>
-          <w:bCs/>
-          <w:sz w:val="28"/>
-          <w:szCs w:val="28"/>
-          <w:lang w:val="en-IE"/>
-        </w:rPr>
-      </w:pPr>
-    </w:p>
-    <w:p>
-      <w:pPr>
-        <w:jc w:val="center"/>
-        <w:rPr>
-          <w:b/>
-          <w:bCs/>
-          <w:sz w:val="28"/>
-          <w:szCs w:val="28"/>
-          <w:lang w:val="en-IE"/>
-        </w:rPr>
-      </w:pPr>
-    </w:p>
-    <w:p>
-      <w:pPr>
-        <w:jc w:val="center"/>
-        <w:rPr>
-          <w:b/>
-          <w:bCs/>
-          <w:sz w:val="28"/>
-          <w:szCs w:val="28"/>
-          <w:lang w:val="en-IE"/>
-        </w:rPr>
-      </w:pPr>
-    </w:p>
-    <w:p>
-      <w:pPr>
-        <w:jc w:val="center"/>
-        <w:rPr>
-          <w:b/>
-          <w:bCs/>
-          <w:sz w:val="28"/>
-          <w:szCs w:val="28"/>
-          <w:lang w:val="en-IE"/>
-        </w:rPr>
-      </w:pPr>
-    </w:p>
-    <w:p>
-      <w:pPr>
-        <w:jc w:val="center"/>
-        <w:rPr>
-          <w:b/>
-          <w:bCs/>
-          <w:sz w:val="28"/>
-          <w:szCs w:val="28"/>
-          <w:lang w:val="en-IE"/>
-        </w:rPr>
-      </w:pPr>
-    </w:p>
-    <w:p>
-      <w:pPr>
-        <w:jc w:val="center"/>
-        <w:rPr>
-          <w:b/>
-          <w:bCs/>
-          <w:sz w:val="28"/>
-          <w:szCs w:val="28"/>
-          <w:lang w:val="en-IE"/>
-        </w:rPr>
-      </w:pPr>
-    </w:p>
-    <w:p>
-      <w:pPr>
-        <w:jc w:val="center"/>
-        <w:rPr>
-          <w:b/>
-          <w:bCs/>
-          <w:sz w:val="28"/>
-          <w:szCs w:val="28"/>
-          <w:lang w:val="en-IE"/>
-        </w:rPr>
-      </w:pPr>
-    </w:p>
-    <w:p>
-      <w:pPr>
-        <w:jc w:val="center"/>
-        <w:rPr>
-          <w:b/>
-          <w:bCs/>
-          <w:sz w:val="28"/>
-          <w:szCs w:val="28"/>
-          <w:lang w:val="en-IE"/>
-        </w:rPr>
-      </w:pPr>
-    </w:p>
-    <w:p>
-      <w:pPr>
-        <w:jc w:val="center"/>
-        <w:rPr>
-          <w:b/>
-          <w:bCs/>
-          <w:sz w:val="28"/>
-          <w:szCs w:val="28"/>
-          <w:lang w:val="en-IE"/>
-        </w:rPr>
-      </w:pPr>
-    </w:p>
-    <w:p>
-      <w:pPr>
-        <w:jc w:val="center"/>
-        <w:rPr>
-          <w:b/>
-          <w:bCs/>
-          <w:sz w:val="28"/>
-          <w:szCs w:val="28"/>
-          <w:lang w:val="en-IE"/>
-        </w:rPr>
-      </w:pPr>
-    </w:p>
-    <w:p>
-      <w:pPr>
-        <w:jc w:val="center"/>
-        <w:rPr>
-          <w:b/>
-          <w:bCs/>
-          <w:sz w:val="28"/>
-          <w:szCs w:val="28"/>
-          <w:lang w:val="en-IE"/>
-        </w:rPr>
-      </w:pPr>
-    </w:p>
-    <w:p>
-      <w:pPr>
-        <w:jc w:val="center"/>
-        <w:rPr>
-          <w:b/>
-          <w:bCs/>
-          <w:sz w:val="28"/>
-          <w:szCs w:val="28"/>
-          <w:lang w:val="en-IE"/>
-        </w:rPr>
-      </w:pPr>
-    </w:p>
-    <w:p>
-      <w:pPr>
-        <w:jc w:val="center"/>
-        <w:rPr>
-          <w:b/>
-          <w:bCs/>
-          <w:sz w:val="28"/>
-          <w:szCs w:val="28"/>
-          <w:lang w:val="en-IE"/>
-        </w:rPr>
-      </w:pPr>
-    </w:p>
-    <w:p>
-      <w:pPr>
-        <w:jc w:val="center"/>
-        <w:rPr>
-          <w:b/>
-          <w:bCs/>
-          <w:sz w:val="28"/>
-          <w:szCs w:val="28"/>
-          <w:lang w:val="en-IE"/>
-        </w:rPr>
-      </w:pPr>
-    </w:p>
-    <w:p>
-      <w:pPr>
-        <w:jc w:val="center"/>
-        <w:rPr>
-          <w:b/>
-          <w:bCs/>
-          <w:sz w:val="28"/>
-          <w:szCs w:val="28"/>
-          <w:lang w:val="en-IE"/>
-        </w:rPr>
-      </w:pPr>
-    </w:p>
-    <w:p>
-      <w:pPr>
-        <w:jc w:val="center"/>
-        <w:rPr>
-          <w:b/>
-          <w:bCs/>
-          <w:sz w:val="28"/>
-          <w:szCs w:val="28"/>
-          <w:lang w:val="en-IE"/>
-        </w:rPr>
-      </w:pPr>
-    </w:p>
-    <w:p>
-      <w:pPr>
-        <w:jc w:val="center"/>
-        <w:rPr>
-          <w:b/>
-          <w:bCs/>
-          <w:sz w:val="32"/>
-          <w:szCs w:val="32"/>
-          <w:lang w:val="en-IE"/>
-        </w:rPr>
-      </w:pPr>
-      <w:r>
-        <w:rPr>
-          <w:b/>
-          <w:bCs/>
-          <w:sz w:val="32"/>
-          <w:szCs w:val="32"/>
-          <w:lang w:val="en-IE"/>
-        </w:rPr>
-        <w:lastRenderedPageBreak/>
+      <w:r>
+        <w:rPr>
+          <w:b/>
+          <w:bCs/>
+        </w:rPr>
+        <w:t>Data collected by the device</w:t>
+      </w:r>
+      <w:r>
+        <w:t xml:space="preserve"> :</w:t>
+      </w:r>
+    </w:p>
+    <w:p>
+      <w:r>
+        <w:t xml:space="preserve">Device identification (device ID, Raspberry Pi model and version of </w:t>
+      </w:r>
+      <w:r>
+        <w:br/>
+        <w:t>software)</w:t>
+      </w:r>
+    </w:p>
+    <w:p>
+      <w:r>
+        <w:t>Time log of when sensor data was registered</w:t>
+      </w:r>
+    </w:p>
+    <w:p>
+      <w:r>
+        <w:t>temperature value in Celsius, humidity percentage from DHT11 sensor, soil moisture </w:t>
+      </w:r>
+    </w:p>
+    <w:p>
+      <w:r>
+        <w:t>percentage value</w:t>
+      </w:r>
+    </w:p>
+    <w:p/>
+    <w:p>
+      <w:pPr>
+        <w:rPr>
+          <w:b/>
+          <w:bCs/>
+        </w:rPr>
+      </w:pPr>
+      <w:r>
+        <w:rPr>
+          <w:b/>
+          <w:bCs/>
+        </w:rPr>
+        <w:t>Third party APIs</w:t>
+      </w:r>
+    </w:p>
+    <w:p>
+      <w:r>
+        <w:t>Device will receive weather data in JSON format  -</w:t>
+      </w:r>
+    </w:p>
+    <w:p>
+      <w:r>
+        <w:t xml:space="preserve">Local </w:t>
+      </w:r>
+      <w:r>
+        <w:t xml:space="preserve">temperature in Celsius (int) </w:t>
+      </w:r>
+    </w:p>
+    <w:p>
+      <w:r>
+        <w:t xml:space="preserve">Local </w:t>
+      </w:r>
+      <w:r>
+        <w:t>humidity as percentage (int) sourced from the weatherapi.com.</w:t>
+      </w:r>
+    </w:p>
+    <w:p>
+      <w:pPr>
+        <w:rPr>
+          <w:b/>
+          <w:bCs/>
+        </w:rPr>
+      </w:pPr>
+    </w:p>
+    <w:p>
+      <w:pPr>
+        <w:rPr>
+          <w:b/>
+          <w:bCs/>
+        </w:rPr>
+      </w:pPr>
+      <w:r>
+        <w:rPr>
+          <w:b/>
+          <w:bCs/>
+        </w:rPr>
+        <w:t>Data Storage and Processing</w:t>
+      </w:r>
+    </w:p>
+    <w:p>
+      <w:r>
+        <w:t xml:space="preserve">Sensor data will </w:t>
+      </w:r>
+      <w:r>
+        <w:t xml:space="preserve">be </w:t>
+      </w:r>
+      <w:r>
+        <w:t>stored</w:t>
+      </w:r>
+      <w:r>
+        <w:t xml:space="preserve"> in a database</w:t>
+      </w:r>
+      <w:r>
+        <w:t>. The database will be a MySQL database.</w:t>
+      </w:r>
+    </w:p>
+    <w:p/>
+    <w:p>
+      <w:pPr>
+        <w:jc w:val="center"/>
+        <w:rPr>
+          <w:b/>
+          <w:bCs/>
+          <w:sz w:val="28"/>
+          <w:szCs w:val="28"/>
+          <w:lang w:val="en-IE"/>
+        </w:rPr>
+      </w:pPr>
+    </w:p>
+    <w:p>
+      <w:pPr>
+        <w:jc w:val="center"/>
+        <w:rPr>
+          <w:b/>
+          <w:bCs/>
+          <w:sz w:val="28"/>
+          <w:szCs w:val="28"/>
+          <w:lang w:val="en-IE"/>
+        </w:rPr>
+      </w:pPr>
+      <w:r>
+        <w:rPr>
+          <w:b/>
+          <w:bCs/>
+          <w:sz w:val="28"/>
+          <w:szCs w:val="28"/>
+          <w:lang w:val="en-IE"/>
+        </w:rPr>
+        <w:t xml:space="preserve">SECURITY </w:t>
+      </w:r>
+    </w:p>
+    <w:p>
+      <w:pPr>
+        <w:rPr>
+          <w:b/>
+          <w:bCs/>
+          <w:sz w:val="28"/>
+          <w:szCs w:val="28"/>
+          <w:lang w:val="en-IE"/>
+        </w:rPr>
+      </w:pPr>
+    </w:p>
+    <w:p>
+      <w:pPr>
+        <w:rPr>
+          <w:sz w:val="28"/>
+          <w:szCs w:val="28"/>
+          <w:lang w:val="en-IE"/>
+        </w:rPr>
+      </w:pPr>
+      <w:r>
+        <w:rPr>
+          <w:sz w:val="28"/>
+          <w:szCs w:val="28"/>
+          <w:lang w:val="en-IE"/>
+        </w:rPr>
+        <w:t xml:space="preserve">Database Security </w:t>
+      </w:r>
+    </w:p>
+    <w:p>
+      <w:pPr>
+        <w:rPr>
+          <w:sz w:val="28"/>
+          <w:szCs w:val="28"/>
+          <w:lang w:val="en-IE"/>
+        </w:rPr>
+      </w:pPr>
+      <w:r>
+        <w:rPr>
+          <w:sz w:val="28"/>
+          <w:szCs w:val="28"/>
+          <w:lang w:val="en-IE"/>
+        </w:rPr>
+        <w:t xml:space="preserve"> - </w:t>
+      </w:r>
+      <w:r>
+        <w:rPr>
+          <w:sz w:val="28"/>
+          <w:szCs w:val="28"/>
+          <w:lang w:val="en-IE"/>
+        </w:rPr>
+        <w:t>I</w:t>
+      </w:r>
+      <w:r>
+        <w:rPr>
+          <w:sz w:val="28"/>
+          <w:szCs w:val="28"/>
+          <w:lang w:val="en-IE"/>
+        </w:rPr>
+        <w:t xml:space="preserve">nformation will be </w:t>
+      </w:r>
+      <w:r>
+        <w:rPr>
+          <w:sz w:val="28"/>
+          <w:szCs w:val="28"/>
+          <w:lang w:val="en-IE"/>
+        </w:rPr>
+        <w:t xml:space="preserve">encrypted </w:t>
+      </w:r>
+    </w:p>
+    <w:p>
+      <w:pPr>
+        <w:rPr>
+          <w:sz w:val="28"/>
+          <w:szCs w:val="28"/>
+          <w:lang w:val="en-IE"/>
+        </w:rPr>
+      </w:pPr>
+      <w:r>
+        <w:rPr>
+          <w:sz w:val="28"/>
+          <w:szCs w:val="28"/>
+          <w:lang w:val="en-IE"/>
+        </w:rPr>
+        <w:t>-  Permissions to write and read will be assigned to users who access the database</w:t>
+      </w:r>
+    </w:p>
+    <w:p>
+      <w:pPr>
+        <w:rPr>
+          <w:sz w:val="28"/>
+          <w:szCs w:val="28"/>
+          <w:lang w:val="en-IE"/>
+        </w:rPr>
+      </w:pPr>
+      <w:r>
+        <w:rPr>
+          <w:sz w:val="28"/>
+          <w:szCs w:val="28"/>
+          <w:lang w:val="en-IE"/>
+        </w:rPr>
+        <w:t>- Strong passwords will be used</w:t>
+      </w:r>
+    </w:p>
+    <w:p>
+      <w:pPr>
+        <w:rPr>
+          <w:sz w:val="28"/>
+          <w:szCs w:val="28"/>
+          <w:lang w:val="en-IE"/>
+        </w:rPr>
+      </w:pPr>
+      <w:r>
+        <w:rPr>
+          <w:sz w:val="28"/>
+          <w:szCs w:val="28"/>
+          <w:lang w:val="en-IE"/>
+        </w:rPr>
+        <w:t>When transferring data, secure protocols HTTPS and SFTP will be used</w:t>
+      </w:r>
+    </w:p>
+    <w:p>
+      <w:pPr>
+        <w:rPr>
+          <w:sz w:val="28"/>
+          <w:szCs w:val="28"/>
+          <w:lang w:val="en-IE"/>
+        </w:rPr>
+      </w:pPr>
+      <w:r>
+        <w:rPr>
+          <w:sz w:val="28"/>
+          <w:szCs w:val="28"/>
+          <w:lang w:val="en-IE"/>
+        </w:rPr>
+        <w:t>Data will be encrypted  with SHA256 encryption</w:t>
+      </w:r>
+    </w:p>
+    <w:p>
+      <w:pPr>
+        <w:rPr>
+          <w:sz w:val="28"/>
+          <w:szCs w:val="28"/>
+          <w:lang w:val="en-IE"/>
+        </w:rPr>
+      </w:pPr>
+    </w:p>
+    <w:p>
+      <w:pPr>
+        <w:jc w:val="center"/>
+        <w:rPr>
+          <w:b/>
+          <w:bCs/>
+          <w:sz w:val="28"/>
+          <w:szCs w:val="28"/>
+          <w:lang w:val="en-IE"/>
+        </w:rPr>
+      </w:pPr>
+    </w:p>
+    <w:p>
+      <w:pPr>
+        <w:rPr>
+          <w:b/>
+          <w:bCs/>
+          <w:sz w:val="28"/>
+          <w:szCs w:val="28"/>
+          <w:lang w:val="en-IE"/>
+        </w:rPr>
+      </w:pPr>
+    </w:p>
+    <w:p>
+      <w:pPr>
+        <w:jc w:val="center"/>
+        <w:rPr>
+          <w:b/>
+          <w:bCs/>
+          <w:sz w:val="28"/>
+          <w:szCs w:val="28"/>
+          <w:lang w:val="en-IE"/>
+        </w:rPr>
+      </w:pPr>
+    </w:p>
+    <w:p>
+      <w:pPr>
+        <w:jc w:val="center"/>
+        <w:rPr>
+          <w:b/>
+          <w:bCs/>
+          <w:sz w:val="28"/>
+          <w:szCs w:val="28"/>
+          <w:lang w:val="en-IE"/>
+        </w:rPr>
+      </w:pPr>
+    </w:p>
+    <w:p>
+      <w:pPr>
+        <w:jc w:val="center"/>
+        <w:rPr>
+          <w:b/>
+          <w:bCs/>
+          <w:sz w:val="28"/>
+          <w:szCs w:val="28"/>
+          <w:lang w:val="en-IE"/>
+        </w:rPr>
+      </w:pPr>
+    </w:p>
+    <w:p>
+      <w:pPr>
+        <w:jc w:val="center"/>
+        <w:rPr>
+          <w:b/>
+          <w:bCs/>
+          <w:sz w:val="28"/>
+          <w:szCs w:val="28"/>
+          <w:lang w:val="en-IE"/>
+        </w:rPr>
+      </w:pPr>
+    </w:p>
+    <w:p>
+      <w:pPr>
+        <w:jc w:val="center"/>
+        <w:rPr>
+          <w:b/>
+          <w:bCs/>
+          <w:sz w:val="28"/>
+          <w:szCs w:val="28"/>
+          <w:lang w:val="en-IE"/>
+        </w:rPr>
+      </w:pPr>
+    </w:p>
+    <w:p>
+      <w:pPr>
+        <w:jc w:val="center"/>
+        <w:rPr>
+          <w:b/>
+          <w:bCs/>
+          <w:sz w:val="28"/>
+          <w:szCs w:val="28"/>
+          <w:lang w:val="en-IE"/>
+        </w:rPr>
+      </w:pPr>
+    </w:p>
+    <w:p>
+      <w:pPr>
+        <w:jc w:val="center"/>
+        <w:rPr>
+          <w:b/>
+          <w:bCs/>
+          <w:sz w:val="28"/>
+          <w:szCs w:val="28"/>
+          <w:lang w:val="en-IE"/>
+        </w:rPr>
+      </w:pPr>
+    </w:p>
+    <w:p>
+      <w:pPr>
+        <w:jc w:val="center"/>
+        <w:rPr>
+          <w:b/>
+          <w:bCs/>
+          <w:sz w:val="28"/>
+          <w:szCs w:val="28"/>
+          <w:lang w:val="en-IE"/>
+        </w:rPr>
+      </w:pPr>
+    </w:p>
+    <w:p>
+      <w:pPr>
+        <w:jc w:val="center"/>
+        <w:rPr>
+          <w:b/>
+          <w:bCs/>
+          <w:sz w:val="28"/>
+          <w:szCs w:val="28"/>
+          <w:lang w:val="en-IE"/>
+        </w:rPr>
+      </w:pPr>
+    </w:p>
+    <w:p>
+      <w:pPr>
+        <w:jc w:val="center"/>
+        <w:rPr>
+          <w:b/>
+          <w:bCs/>
+          <w:sz w:val="28"/>
+          <w:szCs w:val="28"/>
+          <w:lang w:val="en-IE"/>
+        </w:rPr>
+      </w:pPr>
+    </w:p>
+    <w:p>
+      <w:pPr>
+        <w:jc w:val="center"/>
+        <w:rPr>
+          <w:b/>
+          <w:bCs/>
+          <w:sz w:val="28"/>
+          <w:szCs w:val="28"/>
+          <w:lang w:val="en-IE"/>
+        </w:rPr>
+      </w:pPr>
+    </w:p>
+    <w:p>
+      <w:pPr>
+        <w:jc w:val="center"/>
+        <w:rPr>
+          <w:b/>
+          <w:bCs/>
+          <w:sz w:val="28"/>
+          <w:szCs w:val="28"/>
+          <w:lang w:val="en-IE"/>
+        </w:rPr>
+      </w:pPr>
+    </w:p>
+    <w:p>
+      <w:pPr>
+        <w:jc w:val="center"/>
+        <w:rPr>
+          <w:b/>
+          <w:bCs/>
+          <w:sz w:val="28"/>
+          <w:szCs w:val="28"/>
+          <w:lang w:val="en-IE"/>
+        </w:rPr>
+      </w:pPr>
+    </w:p>
+    <w:p>
+      <w:pPr>
+        <w:jc w:val="center"/>
+        <w:rPr>
+          <w:b/>
+          <w:bCs/>
+          <w:sz w:val="28"/>
+          <w:szCs w:val="28"/>
+          <w:lang w:val="en-IE"/>
+        </w:rPr>
+      </w:pPr>
+    </w:p>
+    <w:p>
+      <w:pPr>
+        <w:jc w:val="center"/>
+        <w:rPr>
+          <w:b/>
+          <w:bCs/>
+          <w:sz w:val="28"/>
+          <w:szCs w:val="28"/>
+          <w:lang w:val="en-IE"/>
+        </w:rPr>
+      </w:pPr>
+    </w:p>
+    <w:p>
+      <w:pPr>
+        <w:jc w:val="center"/>
+        <w:rPr>
+          <w:b/>
+          <w:bCs/>
+          <w:sz w:val="28"/>
+          <w:szCs w:val="28"/>
+          <w:lang w:val="en-IE"/>
+        </w:rPr>
+      </w:pPr>
+    </w:p>
+    <w:p>
+      <w:pPr>
+        <w:jc w:val="center"/>
+        <w:rPr>
+          <w:b/>
+          <w:bCs/>
+          <w:sz w:val="28"/>
+          <w:szCs w:val="28"/>
+          <w:lang w:val="en-IE"/>
+        </w:rPr>
+      </w:pPr>
+    </w:p>
+    <w:p>
+      <w:pPr>
+        <w:jc w:val="center"/>
+        <w:rPr>
+          <w:b/>
+          <w:bCs/>
+          <w:sz w:val="32"/>
+          <w:szCs w:val="32"/>
+          <w:lang w:val="en-IE"/>
+        </w:rPr>
+      </w:pPr>
+      <w:r>
+        <w:rPr>
+          <w:b/>
+          <w:bCs/>
+          <w:sz w:val="32"/>
+          <w:szCs w:val="32"/>
+          <w:lang w:val="en-IE"/>
+        </w:rPr>
         <w:t>User Interface</w:t>
       </w:r>
     </w:p>
@@ -1788,7 +2062,6 @@
           <w:szCs w:val="32"/>
           <w:lang w:val="en-IE"/>
         </w:rPr>
-        <w:lastRenderedPageBreak/>
         <w:t>User Personas</w:t>
       </w:r>
     </w:p>
@@ -2087,7 +2360,6 @@
           <w:szCs w:val="32"/>
           <w:lang w:val="en-IE"/>
         </w:rPr>
-        <w:lastRenderedPageBreak/>
         <w:t>Testing</w:t>
       </w:r>
     </w:p>
@@ -2099,6 +2371,127 @@
     </w:sectPr>
   </w:body>
 </w:document>
+</file>
+
+<file path=word/numbering.xml><?xml version="1.0" encoding="utf-8"?>
+<w:numbering xmlns:wpc="http://schemas.microsoft.com/office/word/2010/wordprocessingCanvas" xmlns:cx="http://schemas.microsoft.com/office/drawing/2014/chartex" xmlns:cx1="http://schemas.microsoft.com/office/drawing/2015/9/8/chartex" xmlns:cx2="http://schemas.microsoft.com/office/drawing/2015/10/21/chartex" xmlns:cx3="http://schemas.microsoft.com/office/drawing/2016/5/9/chartex" xmlns:cx4="http://schemas.microsoft.com/office/drawing/2016/5/10/chartex" xmlns:cx5="http://schemas.microsoft.com/office/drawing/2016/5/11/chartex" xmlns:cx6="http://schemas.microsoft.com/office/drawing/2016/5/12/chartex" xmlns:cx7="http://schemas.microsoft.com/office/drawing/2016/5/13/chartex" xmlns:cx8="http://schemas.microsoft.com/office/drawing/2016/5/14/chartex" xmlns:mc="http://schemas.openxmlformats.org/markup-compatibility/2006" xmlns:aink="http://schemas.microsoft.com/office/drawing/2016/ink" xmlns:am3d="http://schemas.microsoft.com/office/drawing/2017/model3d" xmlns:o="urn:schemas-microsoft-com:office:office" xmlns:r="http://schemas.openxmlformats.org/officeDocument/2006/relationships" xmlns:m="http://schemas.openxmlformats.org/officeDocument/2006/math" xmlns:v="urn:schemas-microsoft-com:vml" xmlns:wp14="http://schemas.microsoft.com/office/word/2010/wordprocessingDrawing" xmlns:wp="http://schemas.openxmlformats.org/drawingml/2006/wordprocessingDrawing" xmlns:w10="urn:schemas-microsoft-com:office:word" xmlns:w="http://schemas.openxmlformats.org/wordprocessingml/2006/main" xmlns:w14="http://schemas.microsoft.com/office/word/2010/wordml" xmlns:w15="http://schemas.microsoft.com/office/word/2012/wordml" xmlns:w16cex="http://schemas.microsoft.com/office/word/2018/wordml/cex" xmlns:w16cid="http://schemas.microsoft.com/office/word/2016/wordml/cid" xmlns:w16="http://schemas.microsoft.com/office/word/2018/wordml" xmlns:w16sdtdh="http://schemas.microsoft.com/office/word/2020/wordml/sdtdatahash" xmlns:w16se="http://schemas.microsoft.com/office/word/2015/wordml/symex" xmlns:wpg="http://schemas.microsoft.com/office/word/2010/wordprocessingGroup" xmlns:wpi="http://schemas.microsoft.com/office/word/2010/wordprocessingInk" xmlns:wne="http://schemas.microsoft.com/office/word/2006/wordml" xmlns:wps="http://schemas.microsoft.com/office/word/2010/wordprocessingShape" mc:Ignorable="w14 w15 w16se w16cid w16 w16cex w16sdtdh wp14">
+  <w:abstractNum w:abstractNumId="0" w15:restartNumberingAfterBreak="0">
+    <w:nsid w:val="16AF7835"/>
+    <w:multiLevelType w:val="hybridMultilevel"/>
+    <w:tmpl w:val="98F208AE"/>
+    <w:lvl w:ilvl="0" w:tplc="08090001">
+      <w:start w:val="1"/>
+      <w:numFmt w:val="bullet"/>
+      <w:lvlText w:val=""/>
+      <w:lvlJc w:val="left"/>
+      <w:pPr>
+        <w:ind w:left="720" w:hanging="360"/>
+      </w:pPr>
+      <w:rPr>
+        <w:rFonts w:ascii="Symbol" w:hAnsi="Symbol" w:hint="default"/>
+      </w:rPr>
+    </w:lvl>
+    <w:lvl w:ilvl="1" w:tplc="08090003" w:tentative="1">
+      <w:start w:val="1"/>
+      <w:numFmt w:val="bullet"/>
+      <w:lvlText w:val="o"/>
+      <w:lvlJc w:val="left"/>
+      <w:pPr>
+        <w:ind w:left="1440" w:hanging="360"/>
+      </w:pPr>
+      <w:rPr>
+        <w:rFonts w:ascii="Courier New" w:hAnsi="Courier New" w:cs="Courier New" w:hint="default"/>
+      </w:rPr>
+    </w:lvl>
+    <w:lvl w:ilvl="2" w:tplc="08090005" w:tentative="1">
+      <w:start w:val="1"/>
+      <w:numFmt w:val="bullet"/>
+      <w:lvlText w:val=""/>
+      <w:lvlJc w:val="left"/>
+      <w:pPr>
+        <w:ind w:left="2160" w:hanging="360"/>
+      </w:pPr>
+      <w:rPr>
+        <w:rFonts w:ascii="Wingdings" w:hAnsi="Wingdings" w:hint="default"/>
+      </w:rPr>
+    </w:lvl>
+    <w:lvl w:ilvl="3" w:tplc="08090001" w:tentative="1">
+      <w:start w:val="1"/>
+      <w:numFmt w:val="bullet"/>
+      <w:lvlText w:val=""/>
+      <w:lvlJc w:val="left"/>
+      <w:pPr>
+        <w:ind w:left="2880" w:hanging="360"/>
+      </w:pPr>
+      <w:rPr>
+        <w:rFonts w:ascii="Symbol" w:hAnsi="Symbol" w:hint="default"/>
+      </w:rPr>
+    </w:lvl>
+    <w:lvl w:ilvl="4" w:tplc="08090003" w:tentative="1">
+      <w:start w:val="1"/>
+      <w:numFmt w:val="bullet"/>
+      <w:lvlText w:val="o"/>
+      <w:lvlJc w:val="left"/>
+      <w:pPr>
+        <w:ind w:left="3600" w:hanging="360"/>
+      </w:pPr>
+      <w:rPr>
+        <w:rFonts w:ascii="Courier New" w:hAnsi="Courier New" w:cs="Courier New" w:hint="default"/>
+      </w:rPr>
+    </w:lvl>
+    <w:lvl w:ilvl="5" w:tplc="08090005" w:tentative="1">
+      <w:start w:val="1"/>
+      <w:numFmt w:val="bullet"/>
+      <w:lvlText w:val=""/>
+      <w:lvlJc w:val="left"/>
+      <w:pPr>
+        <w:ind w:left="4320" w:hanging="360"/>
+      </w:pPr>
+      <w:rPr>
+        <w:rFonts w:ascii="Wingdings" w:hAnsi="Wingdings" w:hint="default"/>
+      </w:rPr>
+    </w:lvl>
+    <w:lvl w:ilvl="6" w:tplc="08090001" w:tentative="1">
+      <w:start w:val="1"/>
+      <w:numFmt w:val="bullet"/>
+      <w:lvlText w:val=""/>
+      <w:lvlJc w:val="left"/>
+      <w:pPr>
+        <w:ind w:left="5040" w:hanging="360"/>
+      </w:pPr>
+      <w:rPr>
+        <w:rFonts w:ascii="Symbol" w:hAnsi="Symbol" w:hint="default"/>
+      </w:rPr>
+    </w:lvl>
+    <w:lvl w:ilvl="7" w:tplc="08090003" w:tentative="1">
+      <w:start w:val="1"/>
+      <w:numFmt w:val="bullet"/>
+      <w:lvlText w:val="o"/>
+      <w:lvlJc w:val="left"/>
+      <w:pPr>
+        <w:ind w:left="5760" w:hanging="360"/>
+      </w:pPr>
+      <w:rPr>
+        <w:rFonts w:ascii="Courier New" w:hAnsi="Courier New" w:cs="Courier New" w:hint="default"/>
+      </w:rPr>
+    </w:lvl>
+    <w:lvl w:ilvl="8" w:tplc="08090005" w:tentative="1">
+      <w:start w:val="1"/>
+      <w:numFmt w:val="bullet"/>
+      <w:lvlText w:val=""/>
+      <w:lvlJc w:val="left"/>
+      <w:pPr>
+        <w:ind w:left="6480" w:hanging="360"/>
+      </w:pPr>
+      <w:rPr>
+        <w:rFonts w:ascii="Wingdings" w:hAnsi="Wingdings" w:hint="default"/>
+      </w:rPr>
+    </w:lvl>
+  </w:abstractNum>
+  <w:num w:numId="1">
+    <w:abstractNumId w:val="0"/>
+  </w:num>
+</w:numbering>
 </file>
 
 <file path=word/styles.xml><?xml version="1.0" encoding="utf-8"?>
@@ -2527,6 +2920,43 @@
     <w:semiHidden/>
     <w:unhideWhenUsed/>
   </w:style>
+  <w:style w:type="paragraph" w:styleId="NormalWeb">
+    <w:name w:val="Normal (Web)"/>
+    <w:basedOn w:val="Normal"/>
+    <w:uiPriority w:val="99"/>
+    <w:unhideWhenUsed/>
+    <w:rsid w:val="00964845"/>
+    <w:pPr>
+      <w:spacing w:before="100" w:beforeAutospacing="1" w:after="100" w:afterAutospacing="1" w:line="240" w:lineRule="auto"/>
+    </w:pPr>
+    <w:rPr>
+      <w:rFonts w:ascii="Times New Roman" w:eastAsia="Times New Roman" w:hAnsi="Times New Roman" w:cs="Times New Roman"/>
+      <w:sz w:val="24"/>
+      <w:szCs w:val="24"/>
+      <w:lang w:eastAsia="en-GB"/>
+    </w:rPr>
+  </w:style>
+  <w:style w:type="character" w:customStyle="1" w:styleId="markedcontent">
+    <w:name w:val="markedcontent"/>
+    <w:basedOn w:val="DefaultParagraphFont"/>
+    <w:rsid w:val="00964845"/>
+  </w:style>
+  <w:style w:type="paragraph" w:styleId="ListParagraph">
+    <w:name w:val="List Paragraph"/>
+    <w:basedOn w:val="Normal"/>
+    <w:uiPriority w:val="34"/>
+    <w:qFormat/>
+    <w:rsid w:val="00BB6BFF"/>
+    <w:pPr>
+      <w:ind w:left="720"/>
+      <w:contextualSpacing/>
+    </w:pPr>
+  </w:style>
+  <w:style w:type="character" w:customStyle="1" w:styleId="hgkelc">
+    <w:name w:val="hgkelc"/>
+    <w:basedOn w:val="DefaultParagraphFont"/>
+    <w:rsid w:val="00C32DA5"/>
+  </w:style>
 </w:styles>
 </file>
 

</xml_diff>